<commit_message>
update! 2018-9-13 start study in Android P
</commit_message>
<xml_diff>
--- a/BatteryStats/BatterStats.docx
+++ b/BatteryStats/BatterStats.docx
@@ -73,62 +73,717 @@
       </w:r>
       <w:r>
         <w:rPr/>
-        <w:t>。</w:t>
-      </w:r>
-    </w:p>
-    <w:p>
-      <w:pPr>
-        <w:pStyle w:val="Normal"/>
-        <w:rPr/>
-      </w:pPr>
-      <w:r>
-        <w:rPr/>
-      </w:r>
-    </w:p>
-    <w:p>
-      <w:pPr>
-        <w:pStyle w:val="Normal"/>
-        <w:rPr/>
-      </w:pPr>
-      <w:r>
-        <w:rPr/>
-        <w:t>~/frameworks/base/services/core/java/com/android/server/am/BatteryStatsService.java</w:t>
-      </w:r>
-    </w:p>
-    <w:p>
-      <w:pPr>
-        <w:pStyle w:val="Normal"/>
-        <w:rPr/>
-      </w:pPr>
-      <w:r>
-        <w:rPr/>
-      </w:r>
-    </w:p>
-    <w:p>
-      <w:pPr>
-        <w:pStyle w:val="Normal"/>
-        <w:rPr/>
-      </w:pPr>
-      <w:r>
-        <w:rPr/>
-      </w:r>
-    </w:p>
-    <w:p>
-      <w:pPr>
-        <w:pStyle w:val="Normal"/>
-        <w:rPr/>
-      </w:pPr>
-      <w:r>
-        <w:rPr/>
-      </w:r>
-    </w:p>
-    <w:p>
-      <w:pPr>
-        <w:pStyle w:val="Normal"/>
-        <w:rPr/>
-      </w:pPr>
-      <w:r>
-        <w:rPr/>
+        <w:t>。我们这次的参考代码为</w:t>
+      </w:r>
+      <w:r>
+        <w:rPr/>
+        <w:t>Android P</w:t>
+      </w:r>
+    </w:p>
+    <w:p>
+      <w:pPr>
+        <w:pStyle w:val="Normal"/>
+        <w:rPr/>
+      </w:pPr>
+      <w:r>
+        <w:rPr/>
+        <w:t>~/frameworks/base/</w:t>
+      </w:r>
+      <w:bookmarkStart w:id="0" w:name="__DdeLink__17_2039528750"/>
+      <w:r>
+        <w:rPr/>
+        <w:t>services/core/java/com/android/server/am</w:t>
+      </w:r>
+      <w:bookmarkEnd w:id="0"/>
+      <w:r>
+        <w:rPr/>
+        <w:t>/</w:t>
+      </w:r>
+      <w:bookmarkStart w:id="1" w:name="__DdeLink__19_2039528750"/>
+      <w:bookmarkStart w:id="2" w:name="__DdeLink__15_2039528750"/>
+      <w:r>
+        <w:rPr/>
+        <w:t>BatteryStatsService</w:t>
+      </w:r>
+      <w:bookmarkEnd w:id="1"/>
+      <w:bookmarkEnd w:id="2"/>
+      <w:r>
+        <w:rPr/>
+        <w:t>.java</w:t>
+      </w:r>
+    </w:p>
+    <w:p>
+      <w:pPr>
+        <w:pStyle w:val="Normal"/>
+        <w:rPr/>
+      </w:pPr>
+      <w:r>
+        <w:rPr/>
+      </w:r>
+    </w:p>
+    <w:p>
+      <w:pPr>
+        <w:pStyle w:val="3"/>
+        <w:rPr/>
+      </w:pPr>
+      <w:r>
+        <w:rPr/>
+        <w:t>构造函数</w:t>
+      </w:r>
+    </w:p>
+    <w:p>
+      <w:pPr>
+        <w:pStyle w:val="Normal"/>
+        <w:rPr/>
+      </w:pPr>
+      <w:r>
+        <w:rPr/>
+        <w:tab/>
+      </w:r>
+      <w:r>
+        <w:rPr/>
+        <w:t>与一般的系统服务不太一样，</w:t>
+      </w:r>
+      <w:r>
+        <w:rPr/>
+        <w:t>BSS</w:t>
+      </w:r>
+      <w:r>
+        <w:rPr/>
+        <w:t>的创建和发布是在</w:t>
+      </w:r>
+      <w:r>
+        <w:rPr/>
+        <w:t>ActivityManagerService</w:t>
+      </w:r>
+      <w:r>
+        <w:rPr/>
+        <w:t>中进行的，相关代码如下：</w:t>
+      </w:r>
+    </w:p>
+    <w:p>
+      <w:pPr>
+        <w:pStyle w:val="Normal"/>
+        <w:rPr/>
+      </w:pPr>
+      <w:r>
+        <w:rPr/>
+        <w:t>~/frameworks/base/services/core/java/com/android/server/am/ActivityManagerService.java</w:t>
+      </w:r>
+    </w:p>
+    <w:p>
+      <w:pPr>
+        <w:pStyle w:val="Normal"/>
+        <w:shd w:fill="DDDDDD" w:val="clear"/>
+        <w:rPr/>
+      </w:pPr>
+      <w:r>
+        <w:rPr/>
+        <w:t>public ActivityManagerService(Context systemContext) {</w:t>
+      </w:r>
+    </w:p>
+    <w:p>
+      <w:pPr>
+        <w:pStyle w:val="Normal"/>
+        <w:shd w:fill="DDDDDD" w:val="clear"/>
+        <w:rPr/>
+      </w:pPr>
+      <w:r>
+        <w:rPr/>
+        <w:t>...</w:t>
+      </w:r>
+    </w:p>
+    <w:p>
+      <w:pPr>
+        <w:pStyle w:val="Normal"/>
+        <w:shd w:fill="DDDDDD" w:val="clear"/>
+        <w:rPr/>
+      </w:pPr>
+      <w:r>
+        <w:rPr/>
+        <w:t>File dataDir = Environment.getDataDirectory();</w:t>
+      </w:r>
+    </w:p>
+    <w:p>
+      <w:pPr>
+        <w:pStyle w:val="Normal"/>
+        <w:shd w:fill="DDDDDD" w:val="clear"/>
+        <w:rPr/>
+      </w:pPr>
+      <w:r>
+        <w:rPr/>
+        <w:t>File systemDir = new File(dataDir, "system");</w:t>
+      </w:r>
+    </w:p>
+    <w:p>
+      <w:pPr>
+        <w:pStyle w:val="Normal"/>
+        <w:shd w:fill="DDDDDD" w:val="clear"/>
+        <w:rPr/>
+      </w:pPr>
+      <w:r>
+        <w:rPr/>
+        <w:t>systemDir.mkdirs();</w:t>
+      </w:r>
+    </w:p>
+    <w:p>
+      <w:pPr>
+        <w:pStyle w:val="Normal"/>
+        <w:shd w:fill="DDDDDD" w:val="clear"/>
+        <w:rPr/>
+      </w:pPr>
+      <w:r>
+        <w:rPr/>
+        <w:t>…</w:t>
+      </w:r>
+    </w:p>
+    <w:p>
+      <w:pPr>
+        <w:pStyle w:val="Normal"/>
+        <w:shd w:fill="DDDDDD" w:val="clear"/>
+        <w:rPr>
+          <w:color w:val="006600"/>
+        </w:rPr>
+      </w:pPr>
+      <w:r>
+        <w:rPr>
+          <w:color w:val="006600"/>
+        </w:rPr>
+        <w:t>//</w:t>
+      </w:r>
+      <w:r>
+        <w:rPr>
+          <w:color w:val="006600"/>
+        </w:rPr>
+        <w:t>创建</w:t>
+      </w:r>
+      <w:r>
+        <w:rPr>
+          <w:color w:val="006600"/>
+        </w:rPr>
+        <w:t>BSS</w:t>
+      </w:r>
+      <w:r>
+        <w:rPr>
+          <w:color w:val="006600"/>
+        </w:rPr>
+        <w:t>对象，传入</w:t>
+      </w:r>
+      <w:r>
+        <w:rPr>
+          <w:color w:val="006600"/>
+        </w:rPr>
+        <w:t>/data/system</w:t>
+      </w:r>
+      <w:r>
+        <w:rPr>
+          <w:color w:val="006600"/>
+        </w:rPr>
+        <w:t>目录，同时传入</w:t>
+      </w:r>
+      <w:r>
+        <w:rPr>
+          <w:color w:val="006600"/>
+        </w:rPr>
+        <w:t>ActivityManagerService</w:t>
+      </w:r>
+      <w:r>
+        <w:rPr>
+          <w:color w:val="006600"/>
+        </w:rPr>
+        <w:t>的</w:t>
+      </w:r>
+      <w:r>
+        <w:rPr>
+          <w:color w:val="006600"/>
+        </w:rPr>
+        <w:t>handler</w:t>
+      </w:r>
+    </w:p>
+    <w:p>
+      <w:pPr>
+        <w:pStyle w:val="Normal"/>
+        <w:shd w:fill="DDDDDD" w:val="clear"/>
+        <w:rPr/>
+      </w:pPr>
+      <w:r>
+        <w:rPr/>
+        <w:t>mBatteryStatsService = new BatteryStatsService(systemContext, systemDir, mHandler);</w:t>
+      </w:r>
+    </w:p>
+    <w:p>
+      <w:pPr>
+        <w:pStyle w:val="Normal"/>
+        <w:shd w:fill="DDDDDD" w:val="clear"/>
+        <w:rPr>
+          <w:color w:val="006600"/>
+        </w:rPr>
+      </w:pPr>
+      <w:r>
+        <w:rPr>
+          <w:color w:val="006600"/>
+        </w:rPr>
+        <w:t>//</w:t>
+      </w:r>
+      <w:r>
+        <w:rPr>
+          <w:color w:val="006600"/>
+        </w:rPr>
+        <w:t>调用</w:t>
+      </w:r>
+      <w:r>
+        <w:rPr>
+          <w:color w:val="006600"/>
+        </w:rPr>
+        <w:t>BSS</w:t>
+      </w:r>
+      <w:r>
+        <w:rPr>
+          <w:color w:val="006600"/>
+        </w:rPr>
+        <w:t>中</w:t>
+      </w:r>
+      <w:r>
+        <w:rPr>
+          <w:color w:val="006600"/>
+        </w:rPr>
+        <w:t>BatteryStatsImpl</w:t>
+      </w:r>
+      <w:r>
+        <w:rPr>
+          <w:color w:val="006600"/>
+        </w:rPr>
+        <w:t>对象的</w:t>
+      </w:r>
+      <w:r>
+        <w:rPr>
+          <w:color w:val="006600"/>
+        </w:rPr>
+        <w:t>readLocked</w:t>
+      </w:r>
+      <w:r>
+        <w:rPr>
+          <w:color w:val="006600"/>
+        </w:rPr>
+        <w:t>方法</w:t>
+      </w:r>
+    </w:p>
+    <w:p>
+      <w:pPr>
+        <w:pStyle w:val="Normal"/>
+        <w:shd w:fill="DDDDDD" w:val="clear"/>
+        <w:rPr/>
+      </w:pPr>
+      <w:r>
+        <w:rPr/>
+        <w:t>mBatteryStatsService.getActiveStatistics().readLocked();</w:t>
+      </w:r>
+    </w:p>
+    <w:p>
+      <w:pPr>
+        <w:pStyle w:val="Normal"/>
+        <w:shd w:fill="DDDDDD" w:val="clear"/>
+        <w:rPr>
+          <w:color w:val="006600"/>
+        </w:rPr>
+      </w:pPr>
+      <w:r>
+        <w:rPr>
+          <w:color w:val="006600"/>
+        </w:rPr>
+        <w:t>//</w:t>
+      </w:r>
+      <w:r>
+        <w:rPr>
+          <w:color w:val="006600"/>
+        </w:rPr>
+        <w:t>将初始化得到的信息写入</w:t>
+      </w:r>
+      <w:r>
+        <w:rPr>
+          <w:color w:val="006600"/>
+        </w:rPr>
+        <w:t>disk</w:t>
+      </w:r>
+    </w:p>
+    <w:p>
+      <w:pPr>
+        <w:pStyle w:val="Normal"/>
+        <w:shd w:fill="DDDDDD" w:val="clear"/>
+        <w:rPr/>
+      </w:pPr>
+      <w:r>
+        <w:rPr/>
+        <w:t>mBatteryStatsService.</w:t>
+      </w:r>
+      <w:bookmarkStart w:id="3" w:name="__DdeLink__21_2039528750"/>
+      <w:r>
+        <w:rPr/>
+        <w:t>scheduleWriteToDisk</w:t>
+      </w:r>
+      <w:bookmarkEnd w:id="3"/>
+      <w:r>
+        <w:rPr/>
+        <w:t>();</w:t>
+      </w:r>
+    </w:p>
+    <w:p>
+      <w:pPr>
+        <w:pStyle w:val="Normal"/>
+        <w:shd w:fill="DDDDDD" w:val="clear"/>
+        <w:rPr/>
+      </w:pPr>
+      <w:r>
+        <w:rPr/>
+        <w:t>...</w:t>
+      </w:r>
+    </w:p>
+    <w:p>
+      <w:pPr>
+        <w:pStyle w:val="Normal"/>
+        <w:shd w:fill="DDDDDD" w:val="clear"/>
+        <w:rPr/>
+      </w:pPr>
+      <w:r>
+        <w:rPr/>
+        <w:t>}</w:t>
+      </w:r>
+    </w:p>
+    <w:p>
+      <w:pPr>
+        <w:pStyle w:val="Normal"/>
+        <w:rPr/>
+      </w:pPr>
+      <w:r>
+        <w:rPr/>
+        <w:tab/>
+      </w:r>
+      <w:r>
+        <w:rPr/>
+        <w:t>接下来我们先看看</w:t>
+      </w:r>
+      <w:r>
+        <w:rPr/>
+        <w:t>BatteryStatsService</w:t>
+      </w:r>
+      <w:r>
+        <w:rPr/>
+        <w:t>的构造函数：</w:t>
+      </w:r>
+    </w:p>
+    <w:p>
+      <w:pPr>
+        <w:pStyle w:val="Normal"/>
+        <w:shd w:fill="DDDDDD" w:val="clear"/>
+        <w:rPr/>
+      </w:pPr>
+      <w:r>
+        <w:rPr>
+          <w:color w:val="0000FF"/>
+        </w:rPr>
+        <w:t>BatteryStatsService</w:t>
+      </w:r>
+      <w:r>
+        <w:rPr/>
+        <w:t>(Context context, File systemDir, Handler handler) {</w:t>
+      </w:r>
+      <w:r>
+        <w:rPr>
+          <w:color w:val="006600"/>
+        </w:rPr>
+        <w:t>//</w:t>
+      </w:r>
+      <w:r>
+        <w:rPr>
+          <w:color w:val="006600"/>
+        </w:rPr>
+        <w:t>传递的参数：文件路径</w:t>
+      </w:r>
+      <w:r>
+        <w:rPr>
+          <w:color w:val="006600"/>
+        </w:rPr>
+        <w:t>/data/system</w:t>
+      </w:r>
+      <w:r>
+        <w:rPr>
+          <w:color w:val="006600"/>
+        </w:rPr>
+        <w:t>，</w:t>
+      </w:r>
+      <w:r>
+        <w:rPr>
+          <w:color w:val="006600"/>
+        </w:rPr>
+        <w:t>AMS MainHandler</w:t>
+      </w:r>
+    </w:p>
+    <w:p>
+      <w:pPr>
+        <w:pStyle w:val="Normal"/>
+        <w:shd w:fill="DDDDDD" w:val="clear"/>
+        <w:rPr/>
+      </w:pPr>
+      <w:r>
+        <w:rPr/>
+        <w:t xml:space="preserve">  </w:t>
+      </w:r>
+      <w:r>
+        <w:rPr>
+          <w:color w:val="006600"/>
+        </w:rPr>
+        <w:t>//BatteryStatsImpl expects the ActivityManagerService handler, so pass that one through.</w:t>
+      </w:r>
+    </w:p>
+    <w:p>
+      <w:pPr>
+        <w:pStyle w:val="Normal"/>
+        <w:shd w:fill="DDDDDD" w:val="clear"/>
+        <w:rPr/>
+      </w:pPr>
+      <w:r>
+        <w:rPr/>
+        <w:t xml:space="preserve">  </w:t>
+      </w:r>
+      <w:r>
+        <w:rPr/>
+        <w:t>mContext = context;</w:t>
+      </w:r>
+    </w:p>
+    <w:p>
+      <w:pPr>
+        <w:pStyle w:val="Normal"/>
+        <w:shd w:fill="DDDDDD" w:val="clear"/>
+        <w:rPr/>
+      </w:pPr>
+      <w:r>
+        <w:rPr/>
+        <w:t xml:space="preserve">  </w:t>
+      </w:r>
+      <w:r>
+        <w:rPr/>
+        <w:t>mUserManagerUserInfoProvider = new BatteryStatsImpl.UserInfoProvider() {</w:t>
+      </w:r>
+    </w:p>
+    <w:p>
+      <w:pPr>
+        <w:pStyle w:val="Normal"/>
+        <w:shd w:fill="DDDDDD" w:val="clear"/>
+        <w:rPr/>
+      </w:pPr>
+      <w:r>
+        <w:rPr/>
+        <w:t xml:space="preserve">    </w:t>
+      </w:r>
+      <w:r>
+        <w:rPr/>
+        <w:t>private UserManagerInternal umi;</w:t>
+      </w:r>
+    </w:p>
+    <w:p>
+      <w:pPr>
+        <w:pStyle w:val="Normal"/>
+        <w:shd w:fill="DDDDDD" w:val="clear"/>
+        <w:rPr/>
+      </w:pPr>
+      <w:r>
+        <w:rPr/>
+        <w:t xml:space="preserve">    </w:t>
+      </w:r>
+      <w:r>
+        <w:rPr/>
+        <w:t>@Override</w:t>
+      </w:r>
+    </w:p>
+    <w:p>
+      <w:pPr>
+        <w:pStyle w:val="Normal"/>
+        <w:shd w:fill="DDDDDD" w:val="clear"/>
+        <w:rPr/>
+      </w:pPr>
+      <w:r>
+        <w:rPr/>
+        <w:t xml:space="preserve">    </w:t>
+      </w:r>
+      <w:r>
+        <w:rPr/>
+        <w:t>public int[] getUserIds() {</w:t>
+      </w:r>
+    </w:p>
+    <w:p>
+      <w:pPr>
+        <w:pStyle w:val="Normal"/>
+        <w:shd w:fill="DDDDDD" w:val="clear"/>
+        <w:rPr/>
+      </w:pPr>
+      <w:r>
+        <w:rPr/>
+        <w:t xml:space="preserve">      </w:t>
+      </w:r>
+      <w:r>
+        <w:rPr/>
+        <w:t>if (umi == null) {</w:t>
+      </w:r>
+    </w:p>
+    <w:p>
+      <w:pPr>
+        <w:pStyle w:val="Normal"/>
+        <w:shd w:fill="DDDDDD" w:val="clear"/>
+        <w:rPr/>
+      </w:pPr>
+      <w:r>
+        <w:rPr/>
+        <w:t xml:space="preserve">        </w:t>
+      </w:r>
+      <w:r>
+        <w:rPr/>
+        <w:t>umi = LocalServices.getService(UserManagerInternal.class);</w:t>
+      </w:r>
+    </w:p>
+    <w:p>
+      <w:pPr>
+        <w:pStyle w:val="Normal"/>
+        <w:shd w:fill="DDDDDD" w:val="clear"/>
+        <w:rPr/>
+      </w:pPr>
+      <w:r>
+        <w:rPr/>
+        <w:t xml:space="preserve">      </w:t>
+      </w:r>
+      <w:r>
+        <w:rPr/>
+        <w:t>}</w:t>
+      </w:r>
+    </w:p>
+    <w:p>
+      <w:pPr>
+        <w:pStyle w:val="Normal"/>
+        <w:shd w:fill="DDDDDD" w:val="clear"/>
+        <w:rPr/>
+      </w:pPr>
+      <w:r>
+        <w:rPr/>
+        <w:t xml:space="preserve">      </w:t>
+      </w:r>
+      <w:r>
+        <w:rPr/>
+        <w:t>return (umi != null) ? umi.getUserIds() : null;</w:t>
+      </w:r>
+    </w:p>
+    <w:p>
+      <w:pPr>
+        <w:pStyle w:val="Normal"/>
+        <w:shd w:fill="DDDDDD" w:val="clear"/>
+        <w:rPr/>
+      </w:pPr>
+      <w:r>
+        <w:rPr/>
+        <w:t xml:space="preserve">    </w:t>
+      </w:r>
+      <w:r>
+        <w:rPr/>
+        <w:t>}</w:t>
+      </w:r>
+    </w:p>
+    <w:p>
+      <w:pPr>
+        <w:pStyle w:val="Normal"/>
+        <w:shd w:fill="DDDDDD" w:val="clear"/>
+        <w:rPr/>
+      </w:pPr>
+      <w:r>
+        <w:rPr/>
+        <w:t xml:space="preserve">  </w:t>
+      </w:r>
+      <w:r>
+        <w:rPr/>
+        <w:t>};</w:t>
+      </w:r>
+    </w:p>
+    <w:p>
+      <w:pPr>
+        <w:pStyle w:val="Normal"/>
+        <w:shd w:fill="DDDDDD" w:val="clear"/>
+        <w:rPr/>
+      </w:pPr>
+      <w:r>
+        <w:rPr/>
+        <w:t xml:space="preserve">  </w:t>
+      </w:r>
+      <w:r>
+        <w:rPr/>
+        <w:t>mStats = new BatteryStatsImpl(systemDir, handler, this, mUserManagerUserInfoProvider);</w:t>
+      </w:r>
+    </w:p>
+    <w:p>
+      <w:pPr>
+        <w:pStyle w:val="Normal"/>
+        <w:shd w:fill="DDDDDD" w:val="clear"/>
+        <w:rPr/>
+      </w:pPr>
+      <w:r>
+        <w:rPr/>
+        <w:t xml:space="preserve">  </w:t>
+      </w:r>
+      <w:r>
+        <w:rPr/>
+        <w:t>mWorker = new BatteryExternalStatsWorker(context, mStats);</w:t>
+      </w:r>
+    </w:p>
+    <w:p>
+      <w:pPr>
+        <w:pStyle w:val="Normal"/>
+        <w:shd w:fill="DDDDDD" w:val="clear"/>
+        <w:rPr/>
+      </w:pPr>
+      <w:r>
+        <w:rPr/>
+        <w:t xml:space="preserve">  </w:t>
+      </w:r>
+      <w:r>
+        <w:rPr/>
+        <w:t>mStats.setExternalStatsSyncLocked(mWorker);</w:t>
+      </w:r>
+    </w:p>
+    <w:p>
+      <w:pPr>
+        <w:pStyle w:val="Normal"/>
+        <w:shd w:fill="DDDDDD" w:val="clear"/>
+        <w:rPr/>
+      </w:pPr>
+      <w:r>
+        <w:rPr/>
+        <w:t xml:space="preserve">  </w:t>
+      </w:r>
+      <w:r>
+        <w:rPr/>
+        <w:t>mStats.setRadioScanningTimeoutLocked(mContext.getResources().getInteger(com.android.internal.R.integer.config_radioScanningTimeout) * 1000L);</w:t>
+      </w:r>
+    </w:p>
+    <w:p>
+      <w:pPr>
+        <w:pStyle w:val="Normal"/>
+        <w:shd w:fill="DDDDDD" w:val="clear"/>
+        <w:rPr/>
+      </w:pPr>
+      <w:r>
+        <w:rPr/>
+        <w:t xml:space="preserve">  </w:t>
+      </w:r>
+      <w:r>
+        <w:rPr/>
+        <w:t>mStats.setPowerProfileLocked(new PowerProfile(context));</w:t>
+      </w:r>
+    </w:p>
+    <w:p>
+      <w:pPr>
+        <w:pStyle w:val="Normal"/>
+        <w:shd w:fill="DDDDDD" w:val="clear"/>
+        <w:rPr/>
+      </w:pPr>
+      <w:r>
+        <w:rPr/>
+        <w:t>}</w:t>
       </w:r>
     </w:p>
     <w:p>
@@ -295,7 +950,7 @@
   </w:style>
   <w:style w:type="paragraph" w:styleId="1">
     <w:name w:val="Heading 1"/>
-    <w:basedOn w:val="Style12"/>
+    <w:basedOn w:val="Style11"/>
     <w:qFormat/>
     <w:pPr>
       <w:spacing w:before="240" w:after="120"/>
@@ -304,13 +959,13 @@
     <w:rPr>
       <w:b/>
       <w:bCs/>
-      <w:sz w:val="36"/>
+      <w:sz w:val="30"/>
       <w:szCs w:val="36"/>
     </w:rPr>
   </w:style>
   <w:style w:type="paragraph" w:styleId="2">
     <w:name w:val="Heading 2"/>
-    <w:basedOn w:val="Style12"/>
+    <w:basedOn w:val="Style11"/>
     <w:qFormat/>
     <w:pPr>
       <w:spacing w:before="200" w:after="120"/>
@@ -319,13 +974,13 @@
     <w:rPr>
       <w:b/>
       <w:bCs/>
-      <w:sz w:val="32"/>
+      <w:sz w:val="28"/>
       <w:szCs w:val="32"/>
     </w:rPr>
   </w:style>
   <w:style w:type="paragraph" w:styleId="3">
     <w:name w:val="Heading 3"/>
-    <w:basedOn w:val="Style12"/>
+    <w:basedOn w:val="Style11"/>
     <w:qFormat/>
     <w:pPr>
       <w:spacing w:before="140" w:after="120"/>
@@ -334,8 +989,18 @@
     <w:rPr>
       <w:b/>
       <w:bCs/>
-      <w:color w:val="808080"/>
-      <w:sz w:val="28"/>
+      <w:color w:val="000000"/>
+      <w:sz w:val="24"/>
+      <w:szCs w:val="28"/>
+    </w:rPr>
+  </w:style>
+  <w:style w:type="paragraph" w:styleId="4">
+    <w:name w:val="Heading 4"/>
+    <w:basedOn w:val="Style11"/>
+    <w:qFormat/>
+    <w:pPr/>
+    <w:rPr>
+      <w:sz w:val="21"/>
       <w:szCs w:val="28"/>
     </w:rPr>
   </w:style>
@@ -347,15 +1012,15 @@
       <w:lang w:val="zxx" w:eastAsia="zxx" w:bidi="zxx"/>
     </w:rPr>
   </w:style>
-  <w:style w:type="character" w:styleId="Style11">
+  <w:style w:type="character" w:styleId="Style10">
     <w:name w:val="索引链接"/>
     <w:qFormat/>
     <w:rPr/>
   </w:style>
-  <w:style w:type="paragraph" w:styleId="Style12">
+  <w:style w:type="paragraph" w:styleId="Style11">
     <w:name w:val="标题"/>
     <w:basedOn w:val="Normal"/>
-    <w:next w:val="Style13"/>
+    <w:next w:val="Style12"/>
     <w:qFormat/>
     <w:pPr>
       <w:keepNext/>
@@ -367,7 +1032,7 @@
       <w:szCs w:val="28"/>
     </w:rPr>
   </w:style>
-  <w:style w:type="paragraph" w:styleId="Style13">
+  <w:style w:type="paragraph" w:styleId="Style12">
     <w:name w:val="Body Text"/>
     <w:basedOn w:val="Normal"/>
     <w:pPr>
@@ -375,13 +1040,13 @@
     </w:pPr>
     <w:rPr/>
   </w:style>
-  <w:style w:type="paragraph" w:styleId="Style14">
+  <w:style w:type="paragraph" w:styleId="Style13">
     <w:name w:val="List"/>
-    <w:basedOn w:val="Style13"/>
+    <w:basedOn w:val="Style12"/>
     <w:pPr/>
     <w:rPr/>
   </w:style>
-  <w:style w:type="paragraph" w:styleId="Style15">
+  <w:style w:type="paragraph" w:styleId="Style14">
     <w:name w:val="Caption"/>
     <w:basedOn w:val="Normal"/>
     <w:qFormat/>
@@ -396,7 +1061,7 @@
       <w:szCs w:val="24"/>
     </w:rPr>
   </w:style>
-  <w:style w:type="paragraph" w:styleId="Style16">
+  <w:style w:type="paragraph" w:styleId="Style15">
     <w:name w:val="索引"/>
     <w:basedOn w:val="Normal"/>
     <w:qFormat/>
@@ -405,7 +1070,7 @@
     </w:pPr>
     <w:rPr/>
   </w:style>
-  <w:style w:type="paragraph" w:styleId="Style17">
+  <w:style w:type="paragraph" w:styleId="Style16">
     <w:name w:val="预格式化的文本"/>
     <w:basedOn w:val="Normal"/>
     <w:qFormat/>
@@ -418,7 +1083,7 @@
       <w:szCs w:val="20"/>
     </w:rPr>
   </w:style>
-  <w:style w:type="paragraph" w:styleId="Style18">
+  <w:style w:type="paragraph" w:styleId="Style17">
     <w:name w:val="引文"/>
     <w:basedOn w:val="Normal"/>
     <w:qFormat/>
@@ -428,9 +1093,9 @@
     </w:pPr>
     <w:rPr/>
   </w:style>
-  <w:style w:type="paragraph" w:styleId="Style19">
+  <w:style w:type="paragraph" w:styleId="Style18">
     <w:name w:val="Title"/>
-    <w:basedOn w:val="Style12"/>
+    <w:basedOn w:val="Style11"/>
     <w:qFormat/>
     <w:pPr>
       <w:jc w:val="center"/>
@@ -442,9 +1107,9 @@
       <w:szCs w:val="56"/>
     </w:rPr>
   </w:style>
-  <w:style w:type="paragraph" w:styleId="Style20">
+  <w:style w:type="paragraph" w:styleId="Style19">
     <w:name w:val="Subtitle"/>
-    <w:basedOn w:val="Style12"/>
+    <w:basedOn w:val="Style11"/>
     <w:qFormat/>
     <w:pPr>
       <w:spacing w:before="60" w:after="120"/>
@@ -455,42 +1120,42 @@
       <w:szCs w:val="36"/>
     </w:rPr>
   </w:style>
-  <w:style w:type="paragraph" w:styleId="Style21">
+  <w:style w:type="paragraph" w:styleId="Style20">
     <w:name w:val="表格内容"/>
     <w:basedOn w:val="Normal"/>
     <w:qFormat/>
     <w:pPr/>
     <w:rPr/>
   </w:style>
-  <w:style w:type="paragraph" w:styleId="Style22">
+  <w:style w:type="paragraph" w:styleId="Style21">
     <w:name w:val="表格标题"/>
-    <w:basedOn w:val="Style21"/>
+    <w:basedOn w:val="Style20"/>
     <w:qFormat/>
     <w:pPr/>
     <w:rPr/>
   </w:style>
   <w:style w:type="paragraph" w:styleId="TOAHeading">
     <w:name w:val="TOA Heading"/>
-    <w:basedOn w:val="Style12"/>
+    <w:basedOn w:val="Style11"/>
     <w:qFormat/>
     <w:pPr/>
     <w:rPr/>
   </w:style>
   <w:style w:type="paragraph" w:styleId="31">
     <w:name w:val="TOC 3"/>
-    <w:basedOn w:val="Style16"/>
+    <w:basedOn w:val="Style15"/>
     <w:pPr/>
     <w:rPr/>
   </w:style>
   <w:style w:type="paragraph" w:styleId="11">
     <w:name w:val="TOC 1"/>
-    <w:basedOn w:val="Style16"/>
+    <w:basedOn w:val="Style15"/>
     <w:pPr/>
     <w:rPr/>
   </w:style>
   <w:style w:type="paragraph" w:styleId="21">
     <w:name w:val="TOC 2"/>
-    <w:basedOn w:val="Style16"/>
+    <w:basedOn w:val="Style15"/>
     <w:pPr/>
     <w:rPr/>
   </w:style>

</xml_diff>